<commit_message>
add a useful link
</commit_message>
<xml_diff>
--- a/Hashicorp Boundary Investigation.docx
+++ b/Hashicorp Boundary Investigation.docx
@@ -3,14 +3,12 @@
 <w:document xmlns:wpc="http://schemas.microsoft.com/office/word/2010/wordprocessingCanvas" xmlns:cx="http://schemas.microsoft.com/office/drawing/2014/chartex" xmlns:cx1="http://schemas.microsoft.com/office/drawing/2015/9/8/chartex" xmlns:cx2="http://schemas.microsoft.com/office/drawing/2015/10/21/chartex" xmlns:cx3="http://schemas.microsoft.com/office/drawing/2016/5/9/chartex" xmlns:cx4="http://schemas.microsoft.com/office/drawing/2016/5/10/chartex" xmlns:cx5="http://schemas.microsoft.com/office/drawing/2016/5/11/chartex" xmlns:cx6="http://schemas.microsoft.com/office/drawing/2016/5/12/chartex" xmlns:cx7="http://schemas.microsoft.com/office/drawing/2016/5/13/chartex" xmlns:cx8="http://schemas.microsoft.com/office/drawing/2016/5/14/chartex" xmlns:mc="http://schemas.openxmlformats.org/markup-compatibility/2006" xmlns:aink="http://schemas.microsoft.com/office/drawing/2016/ink" xmlns:am3d="http://schemas.microsoft.com/office/drawing/2017/model3d" xmlns:o="urn:schemas-microsoft-com:office:office" xmlns:r="http://schemas.openxmlformats.org/officeDocument/2006/relationships" xmlns:m="http://schemas.openxmlformats.org/officeDocument/2006/math" xmlns:v="urn:schemas-microsoft-com:vml" xmlns:wp14="http://schemas.microsoft.com/office/word/2010/wordprocessingDrawing" xmlns:wp="http://schemas.openxmlformats.org/drawingml/2006/wordprocessingDrawing" xmlns:w10="urn:schemas-microsoft-com:office:word" xmlns:w="http://schemas.openxmlformats.org/wordprocessingml/2006/main" xmlns:w14="http://schemas.microsoft.com/office/word/2010/wordml" xmlns:w15="http://schemas.microsoft.com/office/word/2012/wordml" xmlns:w16cex="http://schemas.microsoft.com/office/word/2018/wordml/cex" xmlns:w16cid="http://schemas.microsoft.com/office/word/2016/wordml/cid" xmlns:w16="http://schemas.microsoft.com/office/word/2018/wordml" xmlns:w16se="http://schemas.microsoft.com/office/word/2015/wordml/symex" xmlns:wpg="http://schemas.microsoft.com/office/word/2010/wordprocessingGroup" xmlns:wpi="http://schemas.microsoft.com/office/word/2010/wordprocessingInk" xmlns:wne="http://schemas.microsoft.com/office/word/2006/wordml" xmlns:wps="http://schemas.microsoft.com/office/word/2010/wordprocessingShape" mc:Ignorable="w14 w15 w16se w16cid w16 w16cex wp14">
   <w:body>
     <w:p>
-      <w:proofErr w:type="spellStart"/>
       <w:r>
         <w:rPr>
           <w:rFonts w:hint="eastAsia"/>
         </w:rPr>
         <w:t>Hashicorp</w:t>
       </w:r>
-      <w:proofErr w:type="spellEnd"/>
       <w:r>
         <w:t xml:space="preserve"> </w:t>
       </w:r>
@@ -69,9 +67,6 @@
     <w:p>
       <w:pPr>
         <w:pStyle w:val="ListParagraph"/>
-        <w:rPr>
-          <w:rFonts w:hint="eastAsia"/>
-        </w:rPr>
       </w:pPr>
       <w:r>
         <w:rPr>
@@ -89,27 +84,13 @@
         <w:rPr>
           <w:rFonts w:hint="eastAsia"/>
         </w:rPr>
-        <w:t>[</w:t>
-      </w:r>
-      <w:proofErr w:type="gramStart"/>
-      <w:r>
-        <w:rPr>
-          <w:rFonts w:hint="eastAsia"/>
-        </w:rPr>
-        <w:t>3]</w:t>
-      </w:r>
-      <w:r>
-        <w:rPr>
-          <w:rFonts w:hint="eastAsia"/>
-        </w:rPr>
-        <w:t>，</w:t>
-      </w:r>
-      <w:proofErr w:type="gramEnd"/>
-      <w:r>
-        <w:rPr>
-          <w:rFonts w:hint="eastAsia"/>
-        </w:rPr>
-        <w:t>也是得到开放源代码促进会承认的开源软件许可证</w:t>
+        <w:t>[3]</w:t>
+      </w:r>
+      <w:r>
+        <w:rPr>
+          <w:rFonts w:hint="eastAsia"/>
+        </w:rPr>
+        <w:t>，也是得到开放源代码促进会承认的开源软件许可证</w:t>
       </w:r>
       <w:r>
         <w:rPr>
@@ -258,9 +239,6 @@
     <w:p>
       <w:pPr>
         <w:pStyle w:val="ListParagraph"/>
-        <w:rPr>
-          <w:rFonts w:hint="eastAsia"/>
-        </w:rPr>
       </w:pPr>
       <w:r>
         <w:rPr>
@@ -313,9 +291,6 @@
     <w:p>
       <w:pPr>
         <w:pStyle w:val="ListParagraph"/>
-        <w:rPr>
-          <w:rFonts w:hint="eastAsia"/>
-        </w:rPr>
       </w:pPr>
       <w:r>
         <w:rPr>
@@ -383,14 +358,12 @@
         </w:rPr>
         <w:t>宽通用公共许可证、</w:t>
       </w:r>
-      <w:proofErr w:type="spellStart"/>
       <w:r>
         <w:rPr>
           <w:rFonts w:hint="eastAsia"/>
         </w:rPr>
         <w:t>Affero</w:t>
       </w:r>
-      <w:proofErr w:type="spellEnd"/>
       <w:r>
         <w:rPr>
           <w:rFonts w:hint="eastAsia"/>
@@ -401,14 +374,7 @@
         <w:rPr>
           <w:rFonts w:hint="eastAsia"/>
         </w:rPr>
-        <w:t>[</w:t>
-      </w:r>
-      <w:proofErr w:type="gramStart"/>
-      <w:r>
-        <w:rPr>
-          <w:rFonts w:hint="eastAsia"/>
-        </w:rPr>
-        <w:t>5]</w:t>
+        <w:t>[5]</w:t>
       </w:r>
       <w:r>
         <w:rPr>
@@ -416,7 +382,6 @@
         </w:rPr>
         <w:t>。</w:t>
       </w:r>
-      <w:proofErr w:type="gramEnd"/>
     </w:p>
     <w:p>
       <w:pPr>
@@ -467,6 +432,9 @@
       <w:pPr>
         <w:pStyle w:val="ListParagraph"/>
         <w:ind w:left="1440"/>
+        <w:rPr>
+          <w:rStyle w:val="Hyperlink"/>
+        </w:rPr>
       </w:pPr>
       <w:hyperlink r:id="rId6" w:history="1">
         <w:r>
@@ -487,6 +455,20 @@
           <w:rPr>
             <w:rStyle w:val="Hyperlink"/>
           </w:rPr>
+          <w:t>https://medium.com/hashicorp-engineering/hashicorp-boundary-make-sure-your-human-to-machine-access-is-secure-68718674c22c</w:t>
+        </w:r>
+      </w:hyperlink>
+    </w:p>
+    <w:p>
+      <w:pPr>
+        <w:pStyle w:val="ListParagraph"/>
+        <w:ind w:left="1440"/>
+      </w:pPr>
+      <w:hyperlink r:id="rId8" w:history="1">
+        <w:r>
+          <w:rPr>
+            <w:rStyle w:val="Hyperlink"/>
+          </w:rPr>
           <w:t>https://www.boundaryproject.io/docs/installing/high-availability</w:t>
         </w:r>
       </w:hyperlink>
@@ -496,7 +478,7 @@
         <w:pStyle w:val="ListParagraph"/>
         <w:ind w:left="1440"/>
       </w:pPr>
-      <w:hyperlink r:id="rId8" w:history="1">
+      <w:hyperlink r:id="rId9" w:history="1">
         <w:r>
           <w:rPr>
             <w:rStyle w:val="Hyperlink"/>
@@ -537,7 +519,7 @@
         <w:pStyle w:val="ListParagraph"/>
         <w:ind w:left="1440"/>
       </w:pPr>
-      <w:hyperlink r:id="rId9" w:history="1">
+      <w:hyperlink r:id="rId10" w:history="1">
         <w:r>
           <w:rPr>
             <w:rStyle w:val="Hyperlink"/>
@@ -633,56 +615,14 @@
     <w:p/>
     <w:p>
       <w:r>
-        <w:lastRenderedPageBreak/>
+        <w:rPr>
+          <w:noProof/>
+        </w:rPr>
         <w:drawing>
           <wp:inline distT="0" distB="0" distL="0" distR="0" wp14:anchorId="72DC6BBA" wp14:editId="7D354B43">
             <wp:extent cx="5943600" cy="2345690"/>
             <wp:effectExtent l="0" t="0" r="0" b="0"/>
             <wp:docPr id="1" name="Picture 1"/>
-            <wp:cNvGraphicFramePr>
-              <a:graphicFrameLocks xmlns:a="http://schemas.openxmlformats.org/drawingml/2006/main" noChangeAspect="1"/>
-            </wp:cNvGraphicFramePr>
-            <a:graphic xmlns:a="http://schemas.openxmlformats.org/drawingml/2006/main">
-              <a:graphicData uri="http://schemas.openxmlformats.org/drawingml/2006/picture">
-                <pic:pic xmlns:pic="http://schemas.openxmlformats.org/drawingml/2006/picture">
-                  <pic:nvPicPr>
-                    <pic:cNvPr id="1" name=""/>
-                    <pic:cNvPicPr/>
-                  </pic:nvPicPr>
-                  <pic:blipFill>
-                    <a:blip r:embed="rId10"/>
-                    <a:stretch>
-                      <a:fillRect/>
-                    </a:stretch>
-                  </pic:blipFill>
-                  <pic:spPr>
-                    <a:xfrm>
-                      <a:off x="0" y="0"/>
-                      <a:ext cx="5943600" cy="2345690"/>
-                    </a:xfrm>
-                    <a:prstGeom prst="rect">
-                      <a:avLst/>
-                    </a:prstGeom>
-                  </pic:spPr>
-                </pic:pic>
-              </a:graphicData>
-            </a:graphic>
-          </wp:inline>
-        </w:drawing>
-      </w:r>
-    </w:p>
-    <w:p>
-      <w:pPr>
-        <w:rPr>
-          <w:noProof/>
-        </w:rPr>
-      </w:pPr>
-      <w:r>
-        <w:drawing>
-          <wp:inline distT="0" distB="0" distL="0" distR="0" wp14:anchorId="1A4F2B4E" wp14:editId="68377D88">
-            <wp:extent cx="5943600" cy="2019935"/>
-            <wp:effectExtent l="0" t="0" r="0" b="0"/>
-            <wp:docPr id="2" name="Picture 2"/>
             <wp:cNvGraphicFramePr>
               <a:graphicFrameLocks xmlns:a="http://schemas.openxmlformats.org/drawingml/2006/main" noChangeAspect="1"/>
             </wp:cNvGraphicFramePr>
@@ -702,7 +642,7 @@
                   <pic:spPr>
                     <a:xfrm>
                       <a:off x="0" y="0"/>
-                      <a:ext cx="5943600" cy="2019935"/>
+                      <a:ext cx="5943600" cy="2345690"/>
                     </a:xfrm>
                     <a:prstGeom prst="rect">
                       <a:avLst/>
@@ -714,18 +654,22 @@
           </wp:inline>
         </w:drawing>
       </w:r>
-      <w:r>
+    </w:p>
+    <w:p>
+      <w:pPr>
         <w:rPr>
           <w:noProof/>
         </w:rPr>
-        <w:t xml:space="preserve"> </w:t>
-      </w:r>
-      <w:r>
+      </w:pPr>
+      <w:r>
+        <w:rPr>
+          <w:noProof/>
+        </w:rPr>
         <w:drawing>
-          <wp:inline distT="0" distB="0" distL="0" distR="0" wp14:anchorId="66568A02" wp14:editId="1824F885">
-            <wp:extent cx="5943600" cy="3193415"/>
-            <wp:effectExtent l="0" t="0" r="0" b="6985"/>
-            <wp:docPr id="3" name="Picture 3"/>
+          <wp:inline distT="0" distB="0" distL="0" distR="0" wp14:anchorId="1A4F2B4E" wp14:editId="68377D88">
+            <wp:extent cx="5943600" cy="2019935"/>
+            <wp:effectExtent l="0" t="0" r="0" b="0"/>
+            <wp:docPr id="2" name="Picture 2"/>
             <wp:cNvGraphicFramePr>
               <a:graphicFrameLocks xmlns:a="http://schemas.openxmlformats.org/drawingml/2006/main" noChangeAspect="1"/>
             </wp:cNvGraphicFramePr>
@@ -745,7 +689,7 @@
                   <pic:spPr>
                     <a:xfrm>
                       <a:off x="0" y="0"/>
-                      <a:ext cx="5943600" cy="3193415"/>
+                      <a:ext cx="5943600" cy="2019935"/>
                     </a:xfrm>
                     <a:prstGeom prst="rect">
                       <a:avLst/>
@@ -757,15 +701,21 @@
           </wp:inline>
         </w:drawing>
       </w:r>
-    </w:p>
-    <w:p>
-      <w:r>
-        <w:lastRenderedPageBreak/>
+      <w:r>
+        <w:rPr>
+          <w:noProof/>
+        </w:rPr>
+        <w:t xml:space="preserve"> </w:t>
+      </w:r>
+      <w:r>
+        <w:rPr>
+          <w:noProof/>
+        </w:rPr>
         <w:drawing>
-          <wp:inline distT="0" distB="0" distL="0" distR="0" wp14:anchorId="18796A44" wp14:editId="04EE7E29">
-            <wp:extent cx="5654530" cy="2850127"/>
-            <wp:effectExtent l="0" t="0" r="3810" b="7620"/>
-            <wp:docPr id="4" name="Picture 4"/>
+          <wp:inline distT="0" distB="0" distL="0" distR="0" wp14:anchorId="66568A02" wp14:editId="1824F885">
+            <wp:extent cx="5943600" cy="3193415"/>
+            <wp:effectExtent l="0" t="0" r="0" b="6985"/>
+            <wp:docPr id="3" name="Picture 3"/>
             <wp:cNvGraphicFramePr>
               <a:graphicFrameLocks xmlns:a="http://schemas.openxmlformats.org/drawingml/2006/main" noChangeAspect="1"/>
             </wp:cNvGraphicFramePr>
@@ -785,7 +735,7 @@
                   <pic:spPr>
                     <a:xfrm>
                       <a:off x="0" y="0"/>
-                      <a:ext cx="5654530" cy="2850127"/>
+                      <a:ext cx="5943600" cy="3193415"/>
                     </a:xfrm>
                     <a:prstGeom prst="rect">
                       <a:avLst/>
@@ -800,11 +750,15 @@
     </w:p>
     <w:p>
       <w:r>
+        <w:rPr>
+          <w:noProof/>
+        </w:rPr>
+        <w:lastRenderedPageBreak/>
         <w:drawing>
-          <wp:inline distT="0" distB="0" distL="0" distR="0" wp14:anchorId="27FD28F1" wp14:editId="36187653">
-            <wp:extent cx="4694327" cy="2781541"/>
-            <wp:effectExtent l="0" t="0" r="0" b="0"/>
-            <wp:docPr id="5" name="Picture 5"/>
+          <wp:inline distT="0" distB="0" distL="0" distR="0" wp14:anchorId="18796A44" wp14:editId="04EE7E29">
+            <wp:extent cx="5654530" cy="2850127"/>
+            <wp:effectExtent l="0" t="0" r="3810" b="7620"/>
+            <wp:docPr id="4" name="Picture 4"/>
             <wp:cNvGraphicFramePr>
               <a:graphicFrameLocks xmlns:a="http://schemas.openxmlformats.org/drawingml/2006/main" noChangeAspect="1"/>
             </wp:cNvGraphicFramePr>
@@ -824,6 +778,48 @@
                   <pic:spPr>
                     <a:xfrm>
                       <a:off x="0" y="0"/>
+                      <a:ext cx="5654530" cy="2850127"/>
+                    </a:xfrm>
+                    <a:prstGeom prst="rect">
+                      <a:avLst/>
+                    </a:prstGeom>
+                  </pic:spPr>
+                </pic:pic>
+              </a:graphicData>
+            </a:graphic>
+          </wp:inline>
+        </w:drawing>
+      </w:r>
+    </w:p>
+    <w:p>
+      <w:r>
+        <w:rPr>
+          <w:noProof/>
+        </w:rPr>
+        <w:drawing>
+          <wp:inline distT="0" distB="0" distL="0" distR="0" wp14:anchorId="27FD28F1" wp14:editId="36187653">
+            <wp:extent cx="4694327" cy="2781541"/>
+            <wp:effectExtent l="0" t="0" r="0" b="0"/>
+            <wp:docPr id="5" name="Picture 5"/>
+            <wp:cNvGraphicFramePr>
+              <a:graphicFrameLocks xmlns:a="http://schemas.openxmlformats.org/drawingml/2006/main" noChangeAspect="1"/>
+            </wp:cNvGraphicFramePr>
+            <a:graphic xmlns:a="http://schemas.openxmlformats.org/drawingml/2006/main">
+              <a:graphicData uri="http://schemas.openxmlformats.org/drawingml/2006/picture">
+                <pic:pic xmlns:pic="http://schemas.openxmlformats.org/drawingml/2006/picture">
+                  <pic:nvPicPr>
+                    <pic:cNvPr id="1" name=""/>
+                    <pic:cNvPicPr/>
+                  </pic:nvPicPr>
+                  <pic:blipFill>
+                    <a:blip r:embed="rId15"/>
+                    <a:stretch>
+                      <a:fillRect/>
+                    </a:stretch>
+                  </pic:blipFill>
+                  <pic:spPr>
+                    <a:xfrm>
+                      <a:off x="0" y="0"/>
                       <a:ext cx="4694327" cy="2781541"/>
                     </a:xfrm>
                     <a:prstGeom prst="rect">
@@ -843,6 +839,9 @@
         <w:keepNext/>
       </w:pPr>
       <w:r>
+        <w:rPr>
+          <w:noProof/>
+        </w:rPr>
         <w:lastRenderedPageBreak/>
         <w:drawing>
           <wp:inline distT="0" distB="0" distL="0" distR="0" wp14:anchorId="567040D7" wp14:editId="5E441653">
@@ -860,7 +859,7 @@
                     <pic:cNvPicPr/>
                   </pic:nvPicPr>
                   <pic:blipFill>
-                    <a:blip r:embed="rId15"/>
+                    <a:blip r:embed="rId16"/>
                     <a:stretch>
                       <a:fillRect/>
                     </a:stretch>
@@ -888,24 +887,14 @@
       <w:r>
         <w:t xml:space="preserve">Figure </w:t>
       </w:r>
-      <w:r>
-        <w:fldChar w:fldCharType="begin"/>
-      </w:r>
-      <w:r>
-        <w:instrText xml:space="preserve"> SEQ Figure \* ARABIC </w:instrText>
-      </w:r>
-      <w:r>
-        <w:fldChar w:fldCharType="separate"/>
-      </w:r>
-      <w:r>
-        <w:rPr>
-          <w:noProof/>
-        </w:rPr>
-        <w:t>1</w:t>
-      </w:r>
-      <w:r>
-        <w:fldChar w:fldCharType="end"/>
-      </w:r>
+      <w:fldSimple w:instr=" SEQ Figure \* ARABIC ">
+        <w:r>
+          <w:rPr>
+            <w:noProof/>
+          </w:rPr>
+          <w:t>1</w:t>
+        </w:r>
+      </w:fldSimple>
       <w:r>
         <w:t xml:space="preserve"> </w:t>
       </w:r>
@@ -914,7 +903,7 @@
       </w:r>
     </w:p>
     <w:p>
-      <w:hyperlink r:id="rId16" w:history="1">
+      <w:hyperlink r:id="rId17" w:history="1">
         <w:r>
           <w:rPr>
             <w:rStyle w:val="Hyperlink"/>
@@ -924,13 +913,7 @@
       </w:hyperlink>
     </w:p>
     <w:p/>
-    <w:p>
-      <w:pPr>
-        <w:rPr>
-          <w:rFonts w:hint="eastAsia"/>
-        </w:rPr>
-      </w:pPr>
-    </w:p>
+    <w:p/>
     <w:sectPr>
       <w:pgSz w:w="12240" w:h="15840"/>
       <w:pgMar w:top="1440" w:right="1440" w:bottom="1440" w:left="1440" w:header="708" w:footer="708" w:gutter="0"/>

</xml_diff>